<commit_message>
Lectura casos de estudio sobre trabajo en equipo
</commit_message>
<xml_diff>
--- a/Sena/Registro de Aprendisaje - Analisis y desarrollo de sistemas informaticos/Fase 2.b Análisis/Trabajos y sus directrices/Foro temático. Desafíos que debe afrontar el Analista en el modelamiento conceptual del sistema de información en desarrollo./Evidencia. AP03-AA4-EV03-Foro-Desafios-Modelamiento-Conceptual-SI.docx
+++ b/Sena/Registro de Aprendisaje - Analisis y desarrollo de sistemas informaticos/Fase 2.b Análisis/Trabajos y sus directrices/Foro temático. Desafíos que debe afrontar el Analista en el modelamiento conceptual del sistema de información en desarrollo./Evidencia. AP03-AA4-EV03-Foro-Desafios-Modelamiento-Conceptual-SI.docx
@@ -4414,8 +4414,8 @@
         <w:rPr>
           <w:b w:val="1"/>
           <w:color w:val="000000"/>
-          <w:sz w:val="24"/>
-          <w:szCs w:val="24"/>
+          <w:sz w:val="28"/>
+          <w:szCs w:val="28"/>
           <w:rFonts w:ascii="Arial" w:eastAsia="Arial" w:hAnsi="Arial" w:hint="default"/>
         </w:rPr>
         <w:wordWrap w:val="1"/>
@@ -4426,11 +4426,11 @@
         <w:rPr>
           <w:b w:val="1"/>
           <w:color w:val="000000"/>
-          <w:sz w:val="24"/>
-          <w:szCs w:val="24"/>
-          <w:rFonts w:ascii="Arial" w:eastAsia="Arial" w:hAnsi="Arial" w:hint="default"/>
-        </w:rPr>
-        <w:t xml:space="preserve">Respuestas: </w:t>
+          <w:sz w:val="28"/>
+          <w:szCs w:val="28"/>
+          <w:rFonts w:ascii="Arial" w:eastAsia="Arial" w:hAnsi="Arial" w:hint="default"/>
+        </w:rPr>
+        <w:t xml:space="preserve">Evidencia Resuelta: </w:t>
       </w:r>
     </w:p>
     <w:p>
@@ -5644,7 +5644,7 @@
             </w:rPr>
             <w:drawing>
               <wp:inline distT="0" distB="0" distL="0" distR="0">
-                <wp:extent cx="570865" cy="570230"/>
+                <wp:extent cx="571500" cy="570865"/>
                 <wp:effectExtent l="0" t="0" r="0" b="0"/>
                 <wp:docPr id="4" name="image2.png"/>
                 <wp:cNvGraphicFramePr>
@@ -5654,7 +5654,7 @@
                   <a:graphicData uri="http://schemas.openxmlformats.org/drawingml/2006/picture">
                     <pic:pic xmlns:pic="http://schemas.openxmlformats.org/drawingml/2006/picture">
                       <pic:nvPicPr>
-                        <pic:cNvPr id="1" name="Picture 1" descr="/Users/robertovelasquezdean/Library/Group Containers/L48J367XN4.com.infraware.PolarisOffice/EngineTemp/1807/image1.png"/>
+                        <pic:cNvPr id="1" name="Picture 1" descr="/Users/robertovelasquezdean/Library/Group Containers/L48J367XN4.com.infraware.PolarisOffice/EngineTemp/2584/image1.png"/>
                         <pic:cNvPicPr preferRelativeResize="0">
                           <a:picLocks noChangeAspect="1" noChangeArrowheads="1"/>
                         </pic:cNvPicPr>
@@ -5669,7 +5669,7 @@
                       <pic:spPr>
                         <a:xfrm>
                           <a:off x="0" y="0"/>
-                          <a:ext cx="571500" cy="570865"/>
+                          <a:ext cx="572135" cy="571500"/>
                         </a:xfrm>
                         <a:prstGeom prst="rect"/>
                         <a:ln cap="flat"/>
@@ -5821,7 +5821,7 @@
   <w:abstractNum w:abstractNumId="0">
     <w:multiLevelType w:val="multilevel"/>
     <w:nsid w:val="2F000000"/>
-    <w:tmpl w:val="4FC7DA49"/>
+    <w:tmpl w:val="4F5BD66C"/>
     <w:lvl w:ilvl="0">
       <w:lvlJc w:val="left"/>
       <w:numFmt w:val="lowerLetter"/>
@@ -5988,7 +5988,7 @@
   <w:abstractNum w:abstractNumId="1">
     <w:multiLevelType w:val="multilevel"/>
     <w:nsid w:val="2F000001"/>
-    <w:tmpl w:val="2FCC07A4"/>
+    <w:tmpl w:val="3C5A8615"/>
     <w:lvl w:ilvl="0">
       <w:lvlJc w:val="left"/>
       <w:numFmt w:val="decimal"/>
@@ -6175,6 +6175,7 @@
         </w:pBdr>
         <w:autoSpaceDE w:val="1"/>
         <w:autoSpaceDN w:val="1"/>
+        <w:widowControl/>
         <w:wordWrap/>
       </w:pPr>
     </w:pPrDefault>
@@ -6201,9 +6202,8 @@
   </w:style>
   <w:style w:default="1" w:styleId="PO3" w:type="table">
     <w:name w:val="Normal Table"/>
+    <w:basedOn w:val="PO3"/>
     <w:uiPriority w:val="3"/>
-    <w:semiHidden/>
-    <w:unhideWhenUsed/>
     <w:tblPr>
       <w:tblCellMar>
         <w:bottom w:type="dxa" w:w="0"/>
@@ -6226,7 +6226,11 @@
     <w:qFormat/>
     <w:uiPriority w:val="5"/>
     <w:pPr>
+      <w:autoSpaceDE w:val="1"/>
+      <w:autoSpaceDN w:val="1"/>
       <w:jc w:val="both"/>
+      <w:widowControl/>
+      <w:wordWrap/>
     </w:pPr>
     <w:rPr>
       <w:shd w:val="clear"/>
@@ -6388,8 +6392,12 @@
     <w:qFormat/>
     <w:uiPriority w:val="13"/>
     <w:pPr>
+      <w:autoSpaceDE w:val="1"/>
+      <w:autoSpaceDN w:val="1"/>
       <w:ind w:left="1800" w:hanging="400"/>
       <w:jc w:val="both"/>
+      <w:widowControl/>
+      <w:wordWrap/>
     </w:pPr>
     <w:rPr>
       <w:shd w:val="clear"/>
@@ -6404,8 +6412,12 @@
     <w:qFormat/>
     <w:uiPriority w:val="14"/>
     <w:pPr>
+      <w:autoSpaceDE w:val="1"/>
+      <w:autoSpaceDN w:val="1"/>
       <w:ind w:left="2000" w:hanging="400"/>
       <w:jc w:val="both"/>
+      <w:widowControl/>
+      <w:wordWrap/>
     </w:pPr>
     <w:rPr>
       <w:shd w:val="clear"/>
@@ -6420,8 +6432,12 @@
     <w:qFormat/>
     <w:uiPriority w:val="15"/>
     <w:pPr>
+      <w:autoSpaceDE w:val="1"/>
+      <w:autoSpaceDN w:val="1"/>
       <w:ind w:left="2200" w:hanging="400"/>
       <w:jc w:val="both"/>
+      <w:widowControl/>
+      <w:wordWrap/>
     </w:pPr>
     <w:rPr>
       <w:shd w:val="clear"/>
@@ -6509,8 +6525,12 @@
     <w:qFormat/>
     <w:uiPriority w:val="21"/>
     <w:pPr>
+      <w:autoSpaceDE w:val="1"/>
+      <w:autoSpaceDN w:val="1"/>
       <w:ind w:left="864" w:right="864" w:firstLine="0"/>
       <w:jc w:val="center"/>
+      <w:widowControl/>
+      <w:wordWrap/>
     </w:pPr>
     <w:rPr>
       <w:color w:val="404040"/>
@@ -6531,8 +6551,12 @@
         <w:top w:val="single" w:sz="1" w:space="10" w:color="5B9BD5"/>
         <w:bottom w:val="single" w:sz="1" w:space="10" w:color="5B9BD5"/>
       </w:pBdr>
+      <w:autoSpaceDE w:val="1"/>
+      <w:autoSpaceDN w:val="1"/>
       <w:ind w:left="950" w:right="950" w:firstLine="0"/>
       <w:jc w:val="center"/>
+      <w:widowControl/>
+      <w:wordWrap/>
     </w:pPr>
     <w:rPr>
       <w:color w:val="5B9BD5"/>
@@ -6589,8 +6613,12 @@
     <w:qFormat/>
     <w:uiPriority w:val="26"/>
     <w:pPr>
+      <w:autoSpaceDE w:val="1"/>
+      <w:autoSpaceDN w:val="1"/>
       <w:ind w:left="850" w:firstLine="0"/>
       <w:jc w:val="both"/>
+      <w:widowControl/>
+      <w:wordWrap/>
     </w:pPr>
     <w:rPr>
       <w:shd w:val="clear"/>
@@ -6605,7 +6633,12 @@
     <w:qFormat/>
     <w:uiPriority w:val="27"/>
     <w:unhideWhenUsed/>
-    <w:pPr/>
+    <w:pPr>
+      <w:autoSpaceDE w:val="1"/>
+      <w:autoSpaceDN w:val="1"/>
+      <w:widowControl/>
+      <w:wordWrap/>
+    </w:pPr>
     <w:rPr>
       <w:color w:val="2E74B5"/>
       <w:shd w:val="clear"/>
@@ -6621,7 +6654,11 @@
     <w:uiPriority w:val="28"/>
     <w:unhideWhenUsed/>
     <w:pPr>
+      <w:autoSpaceDE w:val="1"/>
+      <w:autoSpaceDN w:val="1"/>
       <w:jc w:val="both"/>
+      <w:widowControl/>
+      <w:wordWrap/>
     </w:pPr>
     <w:rPr>
       <w:shd w:val="clear"/>
@@ -6637,8 +6674,12 @@
     <w:uiPriority w:val="29"/>
     <w:unhideWhenUsed/>
     <w:pPr>
+      <w:autoSpaceDE w:val="1"/>
+      <w:autoSpaceDN w:val="1"/>
       <w:ind w:left="425" w:firstLine="0"/>
       <w:jc w:val="both"/>
+      <w:widowControl/>
+      <w:wordWrap/>
     </w:pPr>
     <w:rPr>
       <w:shd w:val="clear"/>
@@ -6654,8 +6695,12 @@
     <w:uiPriority w:val="30"/>
     <w:unhideWhenUsed/>
     <w:pPr>
+      <w:autoSpaceDE w:val="1"/>
+      <w:autoSpaceDN w:val="1"/>
       <w:ind w:left="850" w:firstLine="0"/>
       <w:jc w:val="both"/>
+      <w:widowControl/>
+      <w:wordWrap/>
     </w:pPr>
     <w:rPr>
       <w:shd w:val="clear"/>
@@ -6671,8 +6716,12 @@
     <w:uiPriority w:val="31"/>
     <w:unhideWhenUsed/>
     <w:pPr>
+      <w:autoSpaceDE w:val="1"/>
+      <w:autoSpaceDN w:val="1"/>
       <w:ind w:left="1275" w:firstLine="0"/>
       <w:jc w:val="both"/>
+      <w:widowControl/>
+      <w:wordWrap/>
     </w:pPr>
     <w:rPr>
       <w:shd w:val="clear"/>
@@ -6688,8 +6737,12 @@
     <w:uiPriority w:val="32"/>
     <w:unhideWhenUsed/>
     <w:pPr>
+      <w:autoSpaceDE w:val="1"/>
+      <w:autoSpaceDN w:val="1"/>
       <w:ind w:left="1700" w:firstLine="0"/>
       <w:jc w:val="both"/>
+      <w:widowControl/>
+      <w:wordWrap/>
     </w:pPr>
     <w:rPr>
       <w:shd w:val="clear"/>
@@ -6705,8 +6758,12 @@
     <w:uiPriority w:val="33"/>
     <w:unhideWhenUsed/>
     <w:pPr>
+      <w:autoSpaceDE w:val="1"/>
+      <w:autoSpaceDN w:val="1"/>
       <w:ind w:left="2125" w:firstLine="0"/>
       <w:jc w:val="both"/>
+      <w:widowControl/>
+      <w:wordWrap/>
     </w:pPr>
     <w:rPr>
       <w:shd w:val="clear"/>
@@ -6722,8 +6779,12 @@
     <w:uiPriority w:val="34"/>
     <w:unhideWhenUsed/>
     <w:pPr>
+      <w:autoSpaceDE w:val="1"/>
+      <w:autoSpaceDN w:val="1"/>
       <w:ind w:left="2550" w:firstLine="0"/>
       <w:jc w:val="both"/>
+      <w:widowControl/>
+      <w:wordWrap/>
     </w:pPr>
     <w:rPr>
       <w:shd w:val="clear"/>
@@ -6739,8 +6800,12 @@
     <w:uiPriority w:val="35"/>
     <w:unhideWhenUsed/>
     <w:pPr>
+      <w:autoSpaceDE w:val="1"/>
+      <w:autoSpaceDN w:val="1"/>
       <w:ind w:left="2975" w:firstLine="0"/>
       <w:jc w:val="both"/>
+      <w:widowControl/>
+      <w:wordWrap/>
     </w:pPr>
     <w:rPr>
       <w:shd w:val="clear"/>
@@ -6756,8 +6821,12 @@
     <w:uiPriority w:val="36"/>
     <w:unhideWhenUsed/>
     <w:pPr>
+      <w:autoSpaceDE w:val="1"/>
+      <w:autoSpaceDN w:val="1"/>
       <w:ind w:left="3400" w:firstLine="0"/>
       <w:jc w:val="both"/>
+      <w:widowControl/>
+      <w:wordWrap/>
     </w:pPr>
     <w:rPr>
       <w:shd w:val="clear"/>

</xml_diff>